<commit_message>
Classify train data and add test B dataset
</commit_message>
<xml_diff>
--- a/Records.docx
+++ b/Records.docx
@@ -6817,7 +6817,7 @@
       <w:pPr>
         <w:spacing w:line="276" w:lineRule="auto"/>
         <w:rPr>
-          <w:rFonts w:ascii="SimSun" w:eastAsia="SimSun" w:hAnsi="SimSun" w:hint="eastAsia"/>
+          <w:rFonts w:ascii="SimSun" w:eastAsia="SimSun" w:hAnsi="SimSun"/>
         </w:rPr>
       </w:pPr>
     </w:p>
@@ -6825,7 +6825,7 @@
       <w:pPr>
         <w:spacing w:line="276" w:lineRule="auto"/>
         <w:rPr>
-          <w:rFonts w:ascii="SimSun" w:eastAsia="SimSun" w:hAnsi="SimSun" w:hint="eastAsia"/>
+          <w:rFonts w:ascii="SimSun" w:eastAsia="SimSun" w:hAnsi="SimSun"/>
         </w:rPr>
       </w:pPr>
     </w:p>
@@ -6839,12 +6839,21 @@
         <w:spacing w:line="276" w:lineRule="auto"/>
         <w:ind w:firstLineChars="0"/>
         <w:rPr>
+          <w:rFonts w:ascii="SimSun" w:eastAsia="SimSun" w:hAnsi="SimSun"/>
+          <w:b/>
+          <w:sz w:val="28"/>
+          <w:szCs w:val="28"/>
+        </w:rPr>
+      </w:pPr>
+      <w:r>
+        <w:rPr>
           <w:rFonts w:ascii="SimSun" w:eastAsia="SimSun" w:hAnsi="SimSun" w:hint="eastAsia"/>
           <w:b/>
           <w:sz w:val="28"/>
           <w:szCs w:val="28"/>
         </w:rPr>
-      </w:pPr>
+        <w:t>md</w:t>
+      </w:r>
       <w:r>
         <w:rPr>
           <w:rFonts w:ascii="SimSun" w:eastAsia="SimSun" w:hAnsi="SimSun" w:hint="eastAsia"/>
@@ -6852,15 +6861,6 @@
           <w:sz w:val="28"/>
           <w:szCs w:val="28"/>
         </w:rPr>
-        <w:t>md</w:t>
-      </w:r>
-      <w:r>
-        <w:rPr>
-          <w:rFonts w:ascii="SimSun" w:eastAsia="SimSun" w:hAnsi="SimSun" w:hint="eastAsia"/>
-          <w:b/>
-          <w:sz w:val="28"/>
-          <w:szCs w:val="28"/>
-        </w:rPr>
         <w:t xml:space="preserve"> 测试集遇到这么多坑</w:t>
       </w:r>
     </w:p>
@@ -6868,7 +6868,7 @@
       <w:pPr>
         <w:spacing w:line="276" w:lineRule="auto"/>
         <w:rPr>
-          <w:rFonts w:ascii="SimSun" w:eastAsia="SimSun" w:hAnsi="SimSun" w:hint="eastAsia"/>
+          <w:rFonts w:ascii="SimSun" w:eastAsia="SimSun" w:hAnsi="SimSun"/>
         </w:rPr>
       </w:pPr>
       <w:r>
@@ -6904,7 +6904,7 @@
       <w:pPr>
         <w:spacing w:line="276" w:lineRule="auto"/>
         <w:rPr>
-          <w:rFonts w:ascii="SimSun" w:eastAsia="SimSun" w:hAnsi="SimSun" w:hint="eastAsia"/>
+          <w:rFonts w:ascii="SimSun" w:eastAsia="SimSun" w:hAnsi="SimSun"/>
         </w:rPr>
       </w:pPr>
       <w:r>
@@ -6924,7 +6924,7 @@
         <w:spacing w:line="276" w:lineRule="auto"/>
         <w:ind w:firstLineChars="0"/>
         <w:rPr>
-          <w:rFonts w:ascii="SimSun" w:eastAsia="SimSun" w:hAnsi="SimSun" w:hint="eastAsia"/>
+          <w:rFonts w:ascii="SimSun" w:eastAsia="SimSun" w:hAnsi="SimSun"/>
         </w:rPr>
       </w:pPr>
       <w:r>
@@ -6960,7 +6960,7 @@
               <w:spacing w:line="276" w:lineRule="auto"/>
               <w:jc w:val="center"/>
               <w:rPr>
-                <w:rFonts w:ascii="SimSun" w:eastAsia="SimSun" w:hAnsi="SimSun" w:hint="eastAsia"/>
+                <w:rFonts w:ascii="SimSun" w:eastAsia="SimSun" w:hAnsi="SimSun"/>
               </w:rPr>
             </w:pPr>
             <w:r>
@@ -6980,7 +6980,7 @@
               <w:spacing w:line="276" w:lineRule="auto"/>
               <w:jc w:val="center"/>
               <w:rPr>
-                <w:rFonts w:ascii="SimSun" w:eastAsia="SimSun" w:hAnsi="SimSun" w:hint="eastAsia"/>
+                <w:rFonts w:ascii="SimSun" w:eastAsia="SimSun" w:hAnsi="SimSun"/>
               </w:rPr>
             </w:pPr>
             <w:r>
@@ -7000,7 +7000,7 @@
               <w:spacing w:line="276" w:lineRule="auto"/>
               <w:jc w:val="center"/>
               <w:rPr>
-                <w:rFonts w:ascii="SimSun" w:eastAsia="SimSun" w:hAnsi="SimSun" w:hint="eastAsia"/>
+                <w:rFonts w:ascii="SimSun" w:eastAsia="SimSun" w:hAnsi="SimSun"/>
               </w:rPr>
             </w:pPr>
             <w:r>
@@ -7020,7 +7020,7 @@
               <w:spacing w:line="276" w:lineRule="auto"/>
               <w:jc w:val="center"/>
               <w:rPr>
-                <w:rFonts w:ascii="SimSun" w:eastAsia="SimSun" w:hAnsi="SimSun" w:hint="eastAsia"/>
+                <w:rFonts w:ascii="SimSun" w:eastAsia="SimSun" w:hAnsi="SimSun"/>
               </w:rPr>
             </w:pPr>
             <w:r>
@@ -7040,7 +7040,7 @@
               <w:spacing w:line="276" w:lineRule="auto"/>
               <w:jc w:val="center"/>
               <w:rPr>
-                <w:rFonts w:ascii="SimSun" w:eastAsia="SimSun" w:hAnsi="SimSun" w:hint="eastAsia"/>
+                <w:rFonts w:ascii="SimSun" w:eastAsia="SimSun" w:hAnsi="SimSun"/>
               </w:rPr>
             </w:pPr>
             <w:r>
@@ -7057,7 +7057,7 @@
       <w:pPr>
         <w:spacing w:line="276" w:lineRule="auto"/>
         <w:rPr>
-          <w:rFonts w:ascii="SimSun" w:eastAsia="SimSun" w:hAnsi="SimSun" w:hint="eastAsia"/>
+          <w:rFonts w:ascii="SimSun" w:eastAsia="SimSun" w:hAnsi="SimSun"/>
         </w:rPr>
       </w:pPr>
     </w:p>
@@ -7071,7 +7071,7 @@
         <w:spacing w:line="276" w:lineRule="auto"/>
         <w:ind w:firstLineChars="0"/>
         <w:rPr>
-          <w:rFonts w:ascii="SimSun" w:eastAsia="SimSun" w:hAnsi="SimSun" w:hint="eastAsia"/>
+          <w:rFonts w:ascii="SimSun" w:eastAsia="SimSun" w:hAnsi="SimSun"/>
         </w:rPr>
       </w:pPr>
       <w:r>
@@ -7106,7 +7106,7 @@
               <w:spacing w:line="276" w:lineRule="auto"/>
               <w:jc w:val="center"/>
               <w:rPr>
-                <w:rFonts w:ascii="SimSun" w:eastAsia="SimSun" w:hAnsi="SimSun" w:hint="eastAsia"/>
+                <w:rFonts w:ascii="SimSun" w:eastAsia="SimSun" w:hAnsi="SimSun"/>
               </w:rPr>
             </w:pPr>
             <w:r>
@@ -7126,7 +7126,7 @@
               <w:spacing w:line="276" w:lineRule="auto"/>
               <w:jc w:val="center"/>
               <w:rPr>
-                <w:rFonts w:ascii="SimSun" w:eastAsia="SimSun" w:hAnsi="SimSun" w:hint="eastAsia"/>
+                <w:rFonts w:ascii="SimSun" w:eastAsia="SimSun" w:hAnsi="SimSun"/>
               </w:rPr>
             </w:pPr>
             <w:r>
@@ -7146,7 +7146,7 @@
               <w:spacing w:line="276" w:lineRule="auto"/>
               <w:jc w:val="center"/>
               <w:rPr>
-                <w:rFonts w:ascii="SimSun" w:eastAsia="SimSun" w:hAnsi="SimSun" w:hint="eastAsia"/>
+                <w:rFonts w:ascii="SimSun" w:eastAsia="SimSun" w:hAnsi="SimSun"/>
               </w:rPr>
             </w:pPr>
             <w:r>
@@ -7166,7 +7166,7 @@
               <w:spacing w:line="276" w:lineRule="auto"/>
               <w:jc w:val="center"/>
               <w:rPr>
-                <w:rFonts w:ascii="SimSun" w:eastAsia="SimSun" w:hAnsi="SimSun" w:hint="eastAsia"/>
+                <w:rFonts w:ascii="SimSun" w:eastAsia="SimSun" w:hAnsi="SimSun"/>
               </w:rPr>
             </w:pPr>
             <w:r>
@@ -7183,7 +7183,7 @@
       <w:pPr>
         <w:spacing w:line="276" w:lineRule="auto"/>
         <w:rPr>
-          <w:rFonts w:ascii="SimSun" w:eastAsia="SimSun" w:hAnsi="SimSun" w:hint="eastAsia"/>
+          <w:rFonts w:ascii="SimSun" w:eastAsia="SimSun" w:hAnsi="SimSun"/>
         </w:rPr>
       </w:pPr>
     </w:p>
@@ -7197,7 +7197,7 @@
         <w:spacing w:line="276" w:lineRule="auto"/>
         <w:ind w:firstLineChars="0"/>
         <w:rPr>
-          <w:rFonts w:ascii="SimSun" w:eastAsia="SimSun" w:hAnsi="SimSun" w:hint="eastAsia"/>
+          <w:rFonts w:ascii="SimSun" w:eastAsia="SimSun" w:hAnsi="SimSun"/>
         </w:rPr>
       </w:pPr>
       <w:r>
@@ -7232,7 +7232,7 @@
               <w:spacing w:line="276" w:lineRule="auto"/>
               <w:jc w:val="center"/>
               <w:rPr>
-                <w:rFonts w:ascii="SimSun" w:eastAsia="SimSun" w:hAnsi="SimSun" w:hint="eastAsia"/>
+                <w:rFonts w:ascii="SimSun" w:eastAsia="SimSun" w:hAnsi="SimSun"/>
               </w:rPr>
             </w:pPr>
             <w:r>
@@ -7252,7 +7252,7 @@
               <w:spacing w:line="276" w:lineRule="auto"/>
               <w:jc w:val="center"/>
               <w:rPr>
-                <w:rFonts w:ascii="SimSun" w:eastAsia="SimSun" w:hAnsi="SimSun" w:hint="eastAsia"/>
+                <w:rFonts w:ascii="SimSun" w:eastAsia="SimSun" w:hAnsi="SimSun"/>
               </w:rPr>
             </w:pPr>
             <w:r>
@@ -7272,7 +7272,7 @@
               <w:spacing w:line="276" w:lineRule="auto"/>
               <w:jc w:val="center"/>
               <w:rPr>
-                <w:rFonts w:ascii="SimSun" w:eastAsia="SimSun" w:hAnsi="SimSun" w:hint="eastAsia"/>
+                <w:rFonts w:ascii="SimSun" w:eastAsia="SimSun" w:hAnsi="SimSun"/>
               </w:rPr>
             </w:pPr>
             <w:r>
@@ -7292,7 +7292,7 @@
               <w:spacing w:line="276" w:lineRule="auto"/>
               <w:jc w:val="center"/>
               <w:rPr>
-                <w:rFonts w:ascii="SimSun" w:eastAsia="SimSun" w:hAnsi="SimSun" w:hint="eastAsia"/>
+                <w:rFonts w:ascii="SimSun" w:eastAsia="SimSun" w:hAnsi="SimSun"/>
               </w:rPr>
             </w:pPr>
             <w:r>
@@ -7309,7 +7309,7 @@
       <w:pPr>
         <w:spacing w:line="276" w:lineRule="auto"/>
         <w:rPr>
-          <w:rFonts w:ascii="SimSun" w:eastAsia="SimSun" w:hAnsi="SimSun" w:hint="eastAsia"/>
+          <w:rFonts w:ascii="SimSun" w:eastAsia="SimSun" w:hAnsi="SimSun"/>
         </w:rPr>
       </w:pPr>
     </w:p>
@@ -7323,7 +7323,7 @@
         <w:spacing w:line="276" w:lineRule="auto"/>
         <w:ind w:firstLineChars="0"/>
         <w:rPr>
-          <w:rFonts w:ascii="SimSun" w:eastAsia="SimSun" w:hAnsi="SimSun" w:hint="eastAsia"/>
+          <w:rFonts w:ascii="SimSun" w:eastAsia="SimSun" w:hAnsi="SimSun"/>
         </w:rPr>
       </w:pPr>
       <w:r>
@@ -7357,7 +7357,7 @@
               <w:spacing w:line="276" w:lineRule="auto"/>
               <w:jc w:val="center"/>
               <w:rPr>
-                <w:rFonts w:ascii="SimSun" w:eastAsia="SimSun" w:hAnsi="SimSun" w:hint="eastAsia"/>
+                <w:rFonts w:ascii="SimSun" w:eastAsia="SimSun" w:hAnsi="SimSun"/>
               </w:rPr>
             </w:pPr>
             <w:r>
@@ -7377,7 +7377,7 @@
               <w:spacing w:line="276" w:lineRule="auto"/>
               <w:jc w:val="center"/>
               <w:rPr>
-                <w:rFonts w:ascii="SimSun" w:eastAsia="SimSun" w:hAnsi="SimSun" w:hint="eastAsia"/>
+                <w:rFonts w:ascii="SimSun" w:eastAsia="SimSun" w:hAnsi="SimSun"/>
               </w:rPr>
             </w:pPr>
             <w:r>
@@ -7397,7 +7397,7 @@
               <w:spacing w:line="276" w:lineRule="auto"/>
               <w:jc w:val="center"/>
               <w:rPr>
-                <w:rFonts w:ascii="SimSun" w:eastAsia="SimSun" w:hAnsi="SimSun" w:hint="eastAsia"/>
+                <w:rFonts w:ascii="SimSun" w:eastAsia="SimSun" w:hAnsi="SimSun"/>
               </w:rPr>
             </w:pPr>
             <w:r>
@@ -7408,8 +7408,6 @@
             </w:r>
           </w:p>
         </w:tc>
-        <w:bookmarkStart w:id="0" w:name="_GoBack"/>
-        <w:bookmarkEnd w:id="0"/>
       </w:tr>
     </w:tbl>
     <w:p>
@@ -7422,13 +7420,79 @@
     </w:p>
     <w:p>
       <w:pPr>
-        <w:pStyle w:val="a3"/>
         <w:spacing w:line="276" w:lineRule="auto"/>
-        <w:ind w:left="360" w:firstLineChars="0" w:firstLine="0"/>
         <w:rPr>
           <w:rFonts w:ascii="SimSun" w:eastAsia="SimSun" w:hAnsi="SimSun" w:hint="eastAsia"/>
-        </w:rPr>
-      </w:pPr>
+          <w:b/>
+          <w:color w:val="FFC000" w:themeColor="accent4"/>
+          <w:sz w:val="28"/>
+          <w:szCs w:val="28"/>
+        </w:rPr>
+      </w:pPr>
+      <w:r>
+        <w:rPr>
+          <w:rFonts w:ascii="SimSun" w:eastAsia="SimSun" w:hAnsi="SimSun" w:hint="eastAsia"/>
+          <w:b/>
+          <w:color w:val="FFC000" w:themeColor="accent4"/>
+          <w:sz w:val="28"/>
+          <w:szCs w:val="28"/>
+        </w:rPr>
+        <w:t>好生气哦，</w:t>
+      </w:r>
+      <w:proofErr w:type="spellStart"/>
+      <w:r>
+        <w:rPr>
+          <w:rFonts w:ascii="SimSun" w:eastAsia="SimSun" w:hAnsi="SimSun" w:hint="eastAsia"/>
+          <w:b/>
+          <w:color w:val="FFC000" w:themeColor="accent4"/>
+          <w:sz w:val="28"/>
+          <w:szCs w:val="28"/>
+        </w:rPr>
+        <w:t>auc</w:t>
+      </w:r>
+      <w:proofErr w:type="spellEnd"/>
+      <w:r>
+        <w:rPr>
+          <w:rFonts w:ascii="SimSun" w:eastAsia="SimSun" w:hAnsi="SimSun" w:hint="eastAsia"/>
+          <w:b/>
+          <w:color w:val="FFC000" w:themeColor="accent4"/>
+          <w:sz w:val="28"/>
+          <w:szCs w:val="28"/>
+        </w:rPr>
+        <w:t>只有0.3</w:t>
+      </w:r>
+      <w:r>
+        <w:rPr>
+          <w:rFonts w:ascii="SimSun" w:eastAsia="SimSun" w:hAnsi="SimSun" w:hint="eastAsia"/>
+          <w:b/>
+          <w:color w:val="FFC000" w:themeColor="accent4"/>
+          <w:sz w:val="28"/>
+          <w:szCs w:val="28"/>
+        </w:rPr>
+        <w:t>= =</w:t>
+      </w:r>
+    </w:p>
+    <w:p>
+      <w:pPr>
+        <w:spacing w:line="276" w:lineRule="auto"/>
+        <w:rPr>
+          <w:rFonts w:ascii="SimSun" w:eastAsia="SimSun" w:hAnsi="SimSun" w:hint="eastAsia"/>
+        </w:rPr>
+      </w:pPr>
+      <w:r>
+        <w:rPr>
+          <w:rFonts w:ascii="SimSun" w:eastAsia="SimSun" w:hAnsi="SimSun" w:hint="eastAsia"/>
+        </w:rPr>
+        <w:t>训练集重新分类，与测试集同样处理，</w:t>
+      </w:r>
+      <w:bookmarkStart w:id="0" w:name="_GoBack"/>
+      <w:bookmarkEnd w:id="0"/>
+      <w:r>
+        <w:rPr>
+          <w:rFonts w:ascii="SimSun" w:eastAsia="SimSun" w:hAnsi="SimSun" w:hint="eastAsia"/>
+        </w:rPr>
+        <w:t>训练不同模型</w:t>
+      </w:r>
     </w:p>
     <w:sectPr>
       <w:pgSz w:w="11900" w:h="16840"/>

</xml_diff>